<commit_message>
Modification de la documentation et du cours
</commit_message>
<xml_diff>
--- a/irondelle doc/Irondelle logo avec texte.docx
+++ b/irondelle doc/Irondelle logo avec texte.docx
@@ -19,18 +19,18 @@
           <w:szCs w:val="200"/>
         </w:rPr>
         <w:drawing>
-          <wp:anchor distT="0" distB="0" distL="114300" distR="114300" simplePos="0" relativeHeight="251658240" behindDoc="0" locked="0" layoutInCell="1" allowOverlap="1">
+          <wp:anchor distT="0" distB="0" distL="114300" distR="114300" simplePos="0" relativeHeight="251659264" behindDoc="0" locked="0" layoutInCell="1" allowOverlap="1" wp14:anchorId="2DB6E219" wp14:editId="5C0C95C6">
             <wp:simplePos x="0" y="0"/>
             <wp:positionH relativeFrom="column">
-              <wp:posOffset>4249954</wp:posOffset>
+              <wp:posOffset>6106785</wp:posOffset>
             </wp:positionH>
             <wp:positionV relativeFrom="paragraph">
-              <wp:posOffset>416967</wp:posOffset>
+              <wp:posOffset>829509</wp:posOffset>
             </wp:positionV>
-            <wp:extent cx="5756910" cy="5756910"/>
+            <wp:extent cx="4076966" cy="4076966"/>
             <wp:effectExtent l="0" t="0" r="0" b="0"/>
             <wp:wrapNone/>
-            <wp:docPr id="3" name="Image 3"/>
+            <wp:docPr id="4" name="Image 4"/>
             <wp:cNvGraphicFramePr>
               <a:graphicFrameLocks xmlns:a="http://schemas.openxmlformats.org/drawingml/2006/main" noChangeAspect="1"/>
             </wp:cNvGraphicFramePr>
@@ -59,7 +59,7 @@
                   <pic:spPr bwMode="auto">
                     <a:xfrm>
                       <a:off x="0" y="0"/>
-                      <a:ext cx="5756910" cy="5756910"/>
+                      <a:ext cx="4076966" cy="4076966"/>
                     </a:xfrm>
                     <a:prstGeom prst="rect">
                       <a:avLst/>
@@ -72,13 +72,18 @@
                 </pic:pic>
               </a:graphicData>
             </a:graphic>
+            <wp14:sizeRelH relativeFrom="margin">
+              <wp14:pctWidth>0</wp14:pctWidth>
+            </wp14:sizeRelH>
+            <wp14:sizeRelV relativeFrom="margin">
+              <wp14:pctHeight>0</wp14:pctHeight>
+            </wp14:sizeRelV>
           </wp:anchor>
         </w:drawing>
       </w:r>
     </w:p>
     <w:p>
       <w:pPr>
-        <w:jc w:val="center"/>
         <w:rPr>
           <w:rFonts w:ascii="Arial Rounded MT Bold" w:hAnsi="Arial Rounded MT Bold"/>
           <w:sz w:val="240"/>
@@ -111,22 +116,18 @@
     </w:p>
     <w:p>
       <w:pPr>
-        <w:jc w:val="center"/>
-      </w:pPr>
+        <w:tabs>
+          <w:tab w:val="left" w:pos="5631"/>
+        </w:tabs>
+      </w:pPr>
+    </w:p>
+    <w:p>
+      <w:r>
+        <w:tab/>
+      </w:r>
       <w:bookmarkStart w:id="0" w:name="_GoBack"/>
       <w:bookmarkEnd w:id="0"/>
     </w:p>
-    <w:p>
-      <w:pPr>
-        <w:jc w:val="center"/>
-      </w:pPr>
-    </w:p>
-    <w:p>
-      <w:pPr>
-        <w:jc w:val="center"/>
-      </w:pPr>
-    </w:p>
-    <w:p/>
     <w:sectPr>
       <w:pgSz w:w="16838" w:h="11906" w:orient="landscape"/>
       <w:pgMar w:top="1417" w:right="1417" w:bottom="1417" w:left="1417" w:header="708" w:footer="708" w:gutter="0"/>
@@ -584,6 +585,7 @@
   <w:style w:type="paragraph" w:default="1" w:styleId="Normal">
     <w:name w:val="Normal"/>
     <w:qFormat/>
+    <w:rsid w:val="00D96CD1"/>
   </w:style>
   <w:style w:type="character" w:default="1" w:styleId="Policepardfaut">
     <w:name w:val="Default Paragraph Font"/>

</xml_diff>